<commit_message>
Remedial Mobpro1 Assessment 1
</commit_message>
<xml_diff>
--- a/Rubrik Penilaian.docx
+++ b/Rubrik Penilaian.docx
@@ -247,8 +247,6 @@
               </w:rPr>
               <w:t>4</w:t>
             </w:r>
-            <w:bookmarkStart w:id="0" w:name="_GoBack"/>
-            <w:bookmarkEnd w:id="0"/>
             <w:r>
               <w:rPr>
                 <w:lang w:val="en-ID"/>
@@ -316,7 +314,7 @@
                 <w:rFonts w:eastAsiaTheme="minorEastAsia"/>
                 <w:lang w:val="en-ID"/>
               </w:rPr>
-              <w:t>https://github.com/GhalihPratama/Bangun-Ruang.git</w:t>
+              <w:t>https://github.com/GhalihPratama/RemedialMobpro1/tree/Assessment1</w:t>
             </w:r>
           </w:p>
         </w:tc>
@@ -579,7 +577,10 @@
           <w:tcPr>
             <w:tcW w:w="1485" w:type="dxa"/>
           </w:tcPr>
-          <w:p/>
+          <w:p>
+            <w:bookmarkStart w:id="0" w:name="_GoBack"/>
+            <w:bookmarkEnd w:id="0"/>
+          </w:p>
         </w:tc>
         <w:tc>
           <w:tcPr>
@@ -1888,7 +1889,7 @@
 
 <file path=word/numbering.xml><?xml version="1.0" encoding="utf-8"?>
 <w:numbering xmlns:wpc="http://schemas.microsoft.com/office/word/2010/wordprocessingCanvas" xmlns:mc="http://schemas.openxmlformats.org/markup-compatibility/2006" xmlns:o="urn:schemas-microsoft-com:office:office" xmlns:r="http://schemas.openxmlformats.org/officeDocument/2006/relationships" xmlns:m="http://schemas.openxmlformats.org/officeDocument/2006/math" xmlns:v="urn:schemas-microsoft-com:vml" xmlns:wp14="http://schemas.microsoft.com/office/word/2010/wordprocessingDrawing" xmlns:wp="http://schemas.openxmlformats.org/drawingml/2006/wordprocessingDrawing" xmlns:w10="urn:schemas-microsoft-com:office:word" xmlns:w="http://schemas.openxmlformats.org/wordprocessingml/2006/main" xmlns:w14="http://schemas.microsoft.com/office/word/2010/wordml" xmlns:w15="http://schemas.microsoft.com/office/word/2012/wordml" xmlns:wpg="http://schemas.microsoft.com/office/word/2010/wordprocessingGroup" xmlns:wpi="http://schemas.microsoft.com/office/word/2010/wordprocessingInk" xmlns:wne="http://schemas.microsoft.com/office/word/2006/wordml" xmlns:wps="http://schemas.microsoft.com/office/word/2010/wordprocessingShape" mc:Ignorable="w14 w15 wp14">
-  <w:abstractNum w:abstractNumId="0" w15:restartNumberingAfterBreak="0">
+  <w:abstractNum w:abstractNumId="0">
     <w:nsid w:val="0275699D"/>
     <w:multiLevelType w:val="hybridMultilevel"/>
     <w:tmpl w:val="9C2E0EC2"/>
@@ -2000,7 +2001,7 @@
       </w:rPr>
     </w:lvl>
   </w:abstractNum>
-  <w:abstractNum w:abstractNumId="1" w15:restartNumberingAfterBreak="0">
+  <w:abstractNum w:abstractNumId="1">
     <w:nsid w:val="0C177D31"/>
     <w:multiLevelType w:val="hybridMultilevel"/>
     <w:tmpl w:val="8864F01E"/>
@@ -2089,7 +2090,7 @@
       </w:pPr>
     </w:lvl>
   </w:abstractNum>
-  <w:abstractNum w:abstractNumId="2" w15:restartNumberingAfterBreak="0">
+  <w:abstractNum w:abstractNumId="2">
     <w:nsid w:val="557657AB"/>
     <w:multiLevelType w:val="hybridMultilevel"/>
     <w:tmpl w:val="BBF66302"/>
@@ -2646,6 +2647,7 @@
       <w:spacing w:after="0" w:line="240" w:lineRule="auto"/>
     </w:pPr>
     <w:tblPr>
+      <w:tblInd w:w="0" w:type="dxa"/>
       <w:tblBorders>
         <w:top w:val="single" w:sz="4" w:space="0" w:color="auto"/>
         <w:left w:val="single" w:sz="4" w:space="0" w:color="auto"/>
@@ -2654,6 +2656,12 @@
         <w:insideH w:val="single" w:sz="4" w:space="0" w:color="auto"/>
         <w:insideV w:val="single" w:sz="4" w:space="0" w:color="auto"/>
       </w:tblBorders>
+      <w:tblCellMar>
+        <w:top w:w="0" w:type="dxa"/>
+        <w:left w:w="108" w:type="dxa"/>
+        <w:bottom w:w="0" w:type="dxa"/>
+        <w:right w:w="108" w:type="dxa"/>
+      </w:tblCellMar>
     </w:tblPr>
   </w:style>
   <w:style w:type="paragraph" w:styleId="Header">

</xml_diff>